<commit_message>
Add conferences data to report 1
</commit_message>
<xml_diff>
--- a/Reporting.BBL/ReportTemplates/1.docx
+++ b/Reporting.BBL/ReportTemplates/1.docx
@@ -4267,6 +4267,60 @@
                 <w:szCs w:val="24"/>
               </w:rPr>
             </w:pPr>
+            <w:r>
+              <w:rPr>
+                <w:sz w:val="24"/>
+                <w:szCs w:val="24"/>
+              </w:rPr>
+              <w:fldChar w:fldCharType="begin"/>
+            </w:r>
+            <w:r>
+              <w:rPr>
+                <w:sz w:val="24"/>
+                <w:szCs w:val="24"/>
+              </w:rPr>
+              <w:instrText xml:space="preserve"> MERGEFIELD  Publications.ScopusCitingCount  \* MERGEFORMAT </w:instrText>
+            </w:r>
+            <w:r>
+              <w:rPr>
+                <w:sz w:val="24"/>
+                <w:szCs w:val="24"/>
+              </w:rPr>
+              <w:fldChar w:fldCharType="separate"/>
+            </w:r>
+            <w:r>
+              <w:rPr>
+                <w:noProof/>
+                <w:sz w:val="24"/>
+                <w:szCs w:val="24"/>
+              </w:rPr>
+              <w:t>«Publications.</w:t>
+            </w:r>
+            <w:bookmarkStart w:id="3" w:name="OLE_LINK6"/>
+            <w:r>
+              <w:rPr>
+                <w:noProof/>
+                <w:sz w:val="24"/>
+                <w:szCs w:val="24"/>
+              </w:rPr>
+              <w:t>ScopusCitingCount</w:t>
+            </w:r>
+            <w:bookmarkEnd w:id="3"/>
+            <w:r>
+              <w:rPr>
+                <w:noProof/>
+                <w:sz w:val="24"/>
+                <w:szCs w:val="24"/>
+              </w:rPr>
+              <w:t>»</w:t>
+            </w:r>
+            <w:r>
+              <w:rPr>
+                <w:sz w:val="24"/>
+                <w:szCs w:val="24"/>
+              </w:rPr>
+              <w:fldChar w:fldCharType="end"/>
+            </w:r>
           </w:p>
         </w:tc>
       </w:tr>
@@ -4373,8 +4427,42 @@
                 <w:szCs w:val="24"/>
               </w:rPr>
             </w:pPr>
-            <w:bookmarkStart w:id="3" w:name="_heading=h.gjdgxs" w:colFirst="0" w:colLast="0"/>
-            <w:bookmarkEnd w:id="3"/>
+            <w:r>
+              <w:rPr>
+                <w:sz w:val="24"/>
+                <w:szCs w:val="24"/>
+              </w:rPr>
+              <w:fldChar w:fldCharType="begin"/>
+            </w:r>
+            <w:r>
+              <w:rPr>
+                <w:sz w:val="24"/>
+                <w:szCs w:val="24"/>
+              </w:rPr>
+              <w:instrText xml:space="preserve"> MERGEFIELD  Publications.WebOfScienceCitingCount  \* MERGEFORMAT </w:instrText>
+            </w:r>
+            <w:r>
+              <w:rPr>
+                <w:sz w:val="24"/>
+                <w:szCs w:val="24"/>
+              </w:rPr>
+              <w:fldChar w:fldCharType="separate"/>
+            </w:r>
+            <w:r>
+              <w:rPr>
+                <w:noProof/>
+                <w:sz w:val="24"/>
+                <w:szCs w:val="24"/>
+              </w:rPr>
+              <w:t>«Publications.WebOfScienceCitingCount»</w:t>
+            </w:r>
+            <w:r>
+              <w:rPr>
+                <w:sz w:val="24"/>
+                <w:szCs w:val="24"/>
+              </w:rPr>
+              <w:fldChar w:fldCharType="end"/>
+            </w:r>
           </w:p>
         </w:tc>
       </w:tr>
@@ -4503,6 +4591,52 @@
                 <w:szCs w:val="24"/>
               </w:rPr>
             </w:pPr>
+            <w:r>
+              <w:rPr>
+                <w:sz w:val="24"/>
+                <w:szCs w:val="24"/>
+              </w:rPr>
+              <w:fldChar w:fldCharType="begin"/>
+            </w:r>
+            <w:r>
+              <w:rPr>
+                <w:sz w:val="24"/>
+                <w:szCs w:val="24"/>
+              </w:rPr>
+              <w:instrText xml:space="preserve"> MERGEFIELD  Conferences.ParticipantsCount  \* MERGEFORMAT </w:instrText>
+            </w:r>
+            <w:r>
+              <w:rPr>
+                <w:sz w:val="24"/>
+                <w:szCs w:val="24"/>
+              </w:rPr>
+              <w:fldChar w:fldCharType="separate"/>
+            </w:r>
+            <w:bookmarkStart w:id="4" w:name="OLE_LINK7"/>
+            <w:r>
+              <w:rPr>
+                <w:noProof/>
+                <w:sz w:val="24"/>
+                <w:szCs w:val="24"/>
+              </w:rPr>
+              <w:t>«Conferences.ParticipantsCount</w:t>
+            </w:r>
+            <w:bookmarkEnd w:id="4"/>
+            <w:r>
+              <w:rPr>
+                <w:noProof/>
+                <w:sz w:val="24"/>
+                <w:szCs w:val="24"/>
+              </w:rPr>
+              <w:t>»</w:t>
+            </w:r>
+            <w:r>
+              <w:rPr>
+                <w:sz w:val="24"/>
+                <w:szCs w:val="24"/>
+              </w:rPr>
+              <w:fldChar w:fldCharType="end"/>
+            </w:r>
           </w:p>
         </w:tc>
       </w:tr>
@@ -4553,6 +4687,60 @@
                 <w:szCs w:val="24"/>
               </w:rPr>
             </w:pPr>
+            <w:r>
+              <w:rPr>
+                <w:sz w:val="24"/>
+                <w:szCs w:val="24"/>
+              </w:rPr>
+              <w:fldChar w:fldCharType="begin"/>
+            </w:r>
+            <w:r>
+              <w:rPr>
+                <w:sz w:val="24"/>
+                <w:szCs w:val="24"/>
+              </w:rPr>
+              <w:instrText xml:space="preserve"> MERGEFIELD  Conferences.PublicationsCount  \* MERGEFORMAT </w:instrText>
+            </w:r>
+            <w:r>
+              <w:rPr>
+                <w:sz w:val="24"/>
+                <w:szCs w:val="24"/>
+              </w:rPr>
+              <w:fldChar w:fldCharType="separate"/>
+            </w:r>
+            <w:r>
+              <w:rPr>
+                <w:noProof/>
+                <w:sz w:val="24"/>
+                <w:szCs w:val="24"/>
+              </w:rPr>
+              <w:t>«Conferences.</w:t>
+            </w:r>
+            <w:bookmarkStart w:id="5" w:name="OLE_LINK8"/>
+            <w:r>
+              <w:rPr>
+                <w:noProof/>
+                <w:sz w:val="24"/>
+                <w:szCs w:val="24"/>
+              </w:rPr>
+              <w:t>PublicationsCount</w:t>
+            </w:r>
+            <w:bookmarkEnd w:id="5"/>
+            <w:r>
+              <w:rPr>
+                <w:noProof/>
+                <w:sz w:val="24"/>
+                <w:szCs w:val="24"/>
+              </w:rPr>
+              <w:t>»</w:t>
+            </w:r>
+            <w:r>
+              <w:rPr>
+                <w:sz w:val="24"/>
+                <w:szCs w:val="24"/>
+              </w:rPr>
+              <w:fldChar w:fldCharType="end"/>
+            </w:r>
           </w:p>
         </w:tc>
       </w:tr>
@@ -5005,6 +5193,7 @@
                 <w:sz w:val="24"/>
                 <w:szCs w:val="24"/>
               </w:rPr>
+              <w:lastRenderedPageBreak/>
               <w:t>7.1.</w:t>
             </w:r>
           </w:p>
@@ -6102,7 +6291,7 @@
               </w:rPr>
               <w:t>++</w:t>
             </w:r>
-            <w:bookmarkStart w:id="4" w:name="OLE_LINK1"/>
+            <w:bookmarkStart w:id="6" w:name="OLE_LINK1"/>
             <w:r>
               <w:rPr>
                 <w:sz w:val="24"/>
@@ -6110,7 +6299,7 @@
               </w:rPr>
               <w:t xml:space="preserve">ПІБ група спеціальність місце </w:t>
             </w:r>
-            <w:bookmarkEnd w:id="4"/>
+            <w:bookmarkEnd w:id="6"/>
           </w:p>
         </w:tc>
         <w:tc>
@@ -6405,7 +6594,7 @@
               </w:rPr>
               <w:t xml:space="preserve">                                з них </w:t>
             </w:r>
-            <w:bookmarkStart w:id="5" w:name="OLE_LINK2"/>
+            <w:bookmarkStart w:id="7" w:name="OLE_LINK2"/>
             <w:r>
               <w:rPr>
                 <w:sz w:val="24"/>
@@ -6413,7 +6602,7 @@
               </w:rPr>
               <w:t>самостійно</w:t>
             </w:r>
-            <w:bookmarkEnd w:id="5"/>
+            <w:bookmarkEnd w:id="7"/>
           </w:p>
         </w:tc>
         <w:tc>

</xml_diff>

<commit_message>
Add creative connections to report 1
</commit_message>
<xml_diff>
--- a/Reporting.BBL/ReportTemplates/1.docx
+++ b/Reporting.BBL/ReportTemplates/1.docx
@@ -4883,7 +4883,36 @@
                 <w:sz w:val="24"/>
                 <w:szCs w:val="24"/>
               </w:rPr>
-              <w:t>2</w:t>
+              <w:fldChar w:fldCharType="begin"/>
+            </w:r>
+            <w:r>
+              <w:rPr>
+                <w:sz w:val="24"/>
+                <w:szCs w:val="24"/>
+              </w:rPr>
+              <w:instrText xml:space="preserve"> MERGEFIELD  CreativeConnections.1.Total  \* MERGEFORMAT </w:instrText>
+            </w:r>
+            <w:r>
+              <w:rPr>
+                <w:sz w:val="24"/>
+                <w:szCs w:val="24"/>
+              </w:rPr>
+              <w:fldChar w:fldCharType="separate"/>
+            </w:r>
+            <w:r>
+              <w:rPr>
+                <w:noProof/>
+                <w:sz w:val="24"/>
+                <w:szCs w:val="24"/>
+              </w:rPr>
+              <w:t>«CreativeConnections.1.Total»</w:t>
+            </w:r>
+            <w:r>
+              <w:rPr>
+                <w:sz w:val="24"/>
+                <w:szCs w:val="24"/>
+              </w:rPr>
+              <w:fldChar w:fldCharType="end"/>
             </w:r>
           </w:p>
         </w:tc>
@@ -4900,6 +4929,57 @@
                 <w:szCs w:val="24"/>
               </w:rPr>
             </w:pPr>
+            <w:r>
+              <w:rPr>
+                <w:color w:val="000000"/>
+                <w:sz w:val="22"/>
+                <w:szCs w:val="22"/>
+              </w:rPr>
+              <w:fldChar w:fldCharType="begin"/>
+            </w:r>
+            <w:r>
+              <w:rPr>
+                <w:color w:val="000000"/>
+                <w:sz w:val="22"/>
+                <w:szCs w:val="22"/>
+              </w:rPr>
+              <w:instrText xml:space="preserve"> MERGEFIELD  TableStart:CreativeConnections.1  \* MERGEFORMAT </w:instrText>
+            </w:r>
+            <w:r>
+              <w:rPr>
+                <w:color w:val="000000"/>
+                <w:sz w:val="22"/>
+                <w:szCs w:val="22"/>
+              </w:rPr>
+              <w:fldChar w:fldCharType="separate"/>
+            </w:r>
+            <w:r>
+              <w:rPr>
+                <w:noProof/>
+                <w:color w:val="000000"/>
+                <w:sz w:val="22"/>
+                <w:szCs w:val="22"/>
+              </w:rPr>
+              <w:t>«TableStart:CreativeCon</w:t>
+            </w:r>
+            <w:r>
+              <w:rPr>
+                <w:noProof/>
+                <w:color w:val="000000"/>
+                <w:sz w:val="22"/>
+                <w:szCs w:val="22"/>
+              </w:rPr>
+              <w:lastRenderedPageBreak/>
+              <w:t>nections.1»</w:t>
+            </w:r>
+            <w:r>
+              <w:rPr>
+                <w:color w:val="000000"/>
+                <w:sz w:val="22"/>
+                <w:szCs w:val="22"/>
+              </w:rPr>
+              <w:fldChar w:fldCharType="end"/>
+            </w:r>
           </w:p>
         </w:tc>
         <w:tc>
@@ -4918,17 +4998,38 @@
                 <w:sz w:val="24"/>
                 <w:szCs w:val="24"/>
               </w:rPr>
-              <w:t xml:space="preserve">Компанія </w:t>
-            </w:r>
-            <w:proofErr w:type="spellStart"/>
-            <w:r>
-              <w:rPr>
-                <w:sz w:val="24"/>
-                <w:szCs w:val="24"/>
-              </w:rPr>
-              <w:t>Magnise</w:t>
-            </w:r>
-            <w:proofErr w:type="spellEnd"/>
+              <w:lastRenderedPageBreak/>
+              <w:fldChar w:fldCharType="begin"/>
+            </w:r>
+            <w:r>
+              <w:rPr>
+                <w:sz w:val="24"/>
+                <w:szCs w:val="24"/>
+              </w:rPr>
+              <w:instrText xml:space="preserve"> MERGEFIELD  Name  \* MERGEFORMAT </w:instrText>
+            </w:r>
+            <w:r>
+              <w:rPr>
+                <w:sz w:val="24"/>
+                <w:szCs w:val="24"/>
+              </w:rPr>
+              <w:fldChar w:fldCharType="separate"/>
+            </w:r>
+            <w:r>
+              <w:rPr>
+                <w:noProof/>
+                <w:sz w:val="24"/>
+                <w:szCs w:val="24"/>
+              </w:rPr>
+              <w:t>«Name»</w:t>
+            </w:r>
+            <w:r>
+              <w:rPr>
+                <w:sz w:val="24"/>
+                <w:szCs w:val="24"/>
+              </w:rPr>
+              <w:fldChar w:fldCharType="end"/>
+            </w:r>
           </w:p>
         </w:tc>
         <w:tc>
@@ -4943,6 +5044,47 @@
                 <w:szCs w:val="24"/>
               </w:rPr>
             </w:pPr>
+            <w:r>
+              <w:rPr>
+                <w:color w:val="000000"/>
+                <w:sz w:val="22"/>
+                <w:szCs w:val="22"/>
+              </w:rPr>
+              <w:fldChar w:fldCharType="begin"/>
+            </w:r>
+            <w:r>
+              <w:rPr>
+                <w:color w:val="000000"/>
+                <w:sz w:val="22"/>
+                <w:szCs w:val="22"/>
+              </w:rPr>
+              <w:instrText xml:space="preserve"> MERGEFIELD  TableEnd:CreativeConnections.1  \* MERGEFORMAT </w:instrText>
+            </w:r>
+            <w:r>
+              <w:rPr>
+                <w:color w:val="000000"/>
+                <w:sz w:val="22"/>
+                <w:szCs w:val="22"/>
+              </w:rPr>
+              <w:fldChar w:fldCharType="separate"/>
+            </w:r>
+            <w:r>
+              <w:rPr>
+                <w:noProof/>
+                <w:color w:val="000000"/>
+                <w:sz w:val="22"/>
+                <w:szCs w:val="22"/>
+              </w:rPr>
+              <w:t>«TableEnd:CreativeConnections.1»</w:t>
+            </w:r>
+            <w:r>
+              <w:rPr>
+                <w:color w:val="000000"/>
+                <w:sz w:val="22"/>
+                <w:szCs w:val="22"/>
+              </w:rPr>
+              <w:fldChar w:fldCharType="end"/>
+            </w:r>
           </w:p>
         </w:tc>
       </w:tr>
@@ -4958,6 +5100,13 @@
                 <w:szCs w:val="24"/>
               </w:rPr>
             </w:pPr>
+            <w:r>
+              <w:rPr>
+                <w:sz w:val="24"/>
+                <w:szCs w:val="24"/>
+              </w:rPr>
+              <w:t>6.2.</w:t>
+            </w:r>
           </w:p>
         </w:tc>
         <w:tc>
@@ -4966,17 +5115,18 @@
           </w:tcPr>
           <w:p>
             <w:pPr>
-              <w:rPr>
-                <w:sz w:val="24"/>
-                <w:szCs w:val="24"/>
-              </w:rPr>
-            </w:pPr>
-            <w:r>
-              <w:rPr>
-                <w:sz w:val="24"/>
-                <w:szCs w:val="24"/>
-              </w:rPr>
-              <w:t>КБ «Стріла»</w:t>
+              <w:ind w:left="23"/>
+              <w:rPr>
+                <w:sz w:val="24"/>
+                <w:szCs w:val="24"/>
+              </w:rPr>
+            </w:pPr>
+            <w:r>
+              <w:rPr>
+                <w:sz w:val="24"/>
+                <w:szCs w:val="24"/>
+              </w:rPr>
+              <w:t>Філіали кафедр (од.)</w:t>
             </w:r>
           </w:p>
         </w:tc>
@@ -4992,6 +5142,42 @@
                 <w:szCs w:val="24"/>
               </w:rPr>
             </w:pPr>
+            <w:r>
+              <w:rPr>
+                <w:sz w:val="24"/>
+                <w:szCs w:val="24"/>
+              </w:rPr>
+              <w:fldChar w:fldCharType="begin"/>
+            </w:r>
+            <w:r>
+              <w:rPr>
+                <w:sz w:val="24"/>
+                <w:szCs w:val="24"/>
+              </w:rPr>
+              <w:instrText xml:space="preserve"> MERGEFIELD  CreativeConnections.2.Total  \* MERGEFORMAT </w:instrText>
+            </w:r>
+            <w:r>
+              <w:rPr>
+                <w:sz w:val="24"/>
+                <w:szCs w:val="24"/>
+              </w:rPr>
+              <w:fldChar w:fldCharType="separate"/>
+            </w:r>
+            <w:r>
+              <w:rPr>
+                <w:noProof/>
+                <w:sz w:val="24"/>
+                <w:szCs w:val="24"/>
+              </w:rPr>
+              <w:t>«CreativeConnections.2.Total»</w:t>
+            </w:r>
+            <w:r>
+              <w:rPr>
+                <w:sz w:val="24"/>
+                <w:szCs w:val="24"/>
+              </w:rPr>
+              <w:fldChar w:fldCharType="end"/>
+            </w:r>
           </w:p>
         </w:tc>
       </w:tr>
@@ -5009,10 +5195,44 @@
             </w:pPr>
             <w:r>
               <w:rPr>
-                <w:sz w:val="24"/>
-                <w:szCs w:val="24"/>
-              </w:rPr>
-              <w:t>6.2.</w:t>
+                <w:color w:val="000000"/>
+                <w:sz w:val="22"/>
+                <w:szCs w:val="22"/>
+              </w:rPr>
+              <w:fldChar w:fldCharType="begin"/>
+            </w:r>
+            <w:r>
+              <w:rPr>
+                <w:color w:val="000000"/>
+                <w:sz w:val="22"/>
+                <w:szCs w:val="22"/>
+              </w:rPr>
+              <w:instrText xml:space="preserve"> MERGEFIELD  TableStart:CreativeConnections.2  \* MERGEFORMAT </w:instrText>
+            </w:r>
+            <w:r>
+              <w:rPr>
+                <w:color w:val="000000"/>
+                <w:sz w:val="22"/>
+                <w:szCs w:val="22"/>
+              </w:rPr>
+              <w:fldChar w:fldCharType="separate"/>
+            </w:r>
+            <w:r>
+              <w:rPr>
+                <w:noProof/>
+                <w:color w:val="000000"/>
+                <w:sz w:val="22"/>
+                <w:szCs w:val="22"/>
+              </w:rPr>
+              <w:t>«TableStart:CreativeConnections.2»</w:t>
+            </w:r>
+            <w:r>
+              <w:rPr>
+                <w:color w:val="000000"/>
+                <w:sz w:val="22"/>
+                <w:szCs w:val="22"/>
+              </w:rPr>
+              <w:fldChar w:fldCharType="end"/>
             </w:r>
           </w:p>
         </w:tc>
@@ -5022,18 +5242,47 @@
           </w:tcPr>
           <w:p>
             <w:pPr>
-              <w:ind w:left="23"/>
-              <w:rPr>
-                <w:sz w:val="24"/>
-                <w:szCs w:val="24"/>
-              </w:rPr>
-            </w:pPr>
-            <w:r>
-              <w:rPr>
-                <w:sz w:val="24"/>
-                <w:szCs w:val="24"/>
-              </w:rPr>
-              <w:t>Філіали кафедр (од.)</w:t>
+              <w:ind w:left="306" w:hanging="282"/>
+              <w:rPr>
+                <w:sz w:val="24"/>
+                <w:szCs w:val="24"/>
+              </w:rPr>
+            </w:pPr>
+            <w:r>
+              <w:rPr>
+                <w:sz w:val="24"/>
+                <w:szCs w:val="24"/>
+              </w:rPr>
+              <w:fldChar w:fldCharType="begin"/>
+            </w:r>
+            <w:r>
+              <w:rPr>
+                <w:sz w:val="24"/>
+                <w:szCs w:val="24"/>
+              </w:rPr>
+              <w:instrText xml:space="preserve"> MERGEFIELD  Name  \* MERGEFORMAT </w:instrText>
+            </w:r>
+            <w:r>
+              <w:rPr>
+                <w:sz w:val="24"/>
+                <w:szCs w:val="24"/>
+              </w:rPr>
+              <w:fldChar w:fldCharType="separate"/>
+            </w:r>
+            <w:r>
+              <w:rPr>
+                <w:noProof/>
+                <w:sz w:val="24"/>
+                <w:szCs w:val="24"/>
+              </w:rPr>
+              <w:t>«Name»</w:t>
+            </w:r>
+            <w:r>
+              <w:rPr>
+                <w:sz w:val="24"/>
+                <w:szCs w:val="24"/>
+              </w:rPr>
+              <w:fldChar w:fldCharType="end"/>
             </w:r>
           </w:p>
         </w:tc>
@@ -5051,10 +5300,44 @@
             </w:pPr>
             <w:r>
               <w:rPr>
-                <w:sz w:val="24"/>
-                <w:szCs w:val="24"/>
-              </w:rPr>
-              <w:t>---</w:t>
+                <w:color w:val="000000"/>
+                <w:sz w:val="22"/>
+                <w:szCs w:val="22"/>
+              </w:rPr>
+              <w:fldChar w:fldCharType="begin"/>
+            </w:r>
+            <w:r>
+              <w:rPr>
+                <w:color w:val="000000"/>
+                <w:sz w:val="22"/>
+                <w:szCs w:val="22"/>
+              </w:rPr>
+              <w:instrText xml:space="preserve"> MERGEFIELD  TableEnd:CreativeConnections.2  \* MERGEFORMAT </w:instrText>
+            </w:r>
+            <w:r>
+              <w:rPr>
+                <w:color w:val="000000"/>
+                <w:sz w:val="22"/>
+                <w:szCs w:val="22"/>
+              </w:rPr>
+              <w:fldChar w:fldCharType="separate"/>
+            </w:r>
+            <w:r>
+              <w:rPr>
+                <w:noProof/>
+                <w:color w:val="000000"/>
+                <w:sz w:val="22"/>
+                <w:szCs w:val="22"/>
+              </w:rPr>
+              <w:t>«TableEnd:CreativeConnections.2»</w:t>
+            </w:r>
+            <w:r>
+              <w:rPr>
+                <w:color w:val="000000"/>
+                <w:sz w:val="22"/>
+                <w:szCs w:val="22"/>
+              </w:rPr>
+              <w:fldChar w:fldCharType="end"/>
             </w:r>
           </w:p>
         </w:tc>
@@ -5067,10 +5350,19 @@
           <w:p>
             <w:pPr>
               <w:rPr>
-                <w:sz w:val="24"/>
-                <w:szCs w:val="24"/>
-              </w:rPr>
-            </w:pPr>
+                <w:b/>
+                <w:sz w:val="24"/>
+                <w:szCs w:val="24"/>
+              </w:rPr>
+            </w:pPr>
+            <w:r>
+              <w:rPr>
+                <w:b/>
+                <w:sz w:val="24"/>
+                <w:szCs w:val="24"/>
+              </w:rPr>
+              <w:t>7.</w:t>
+            </w:r>
           </w:p>
         </w:tc>
         <w:tc>
@@ -5079,18 +5371,19 @@
           </w:tcPr>
           <w:p>
             <w:pPr>
-              <w:ind w:left="306" w:hanging="282"/>
-              <w:rPr>
-                <w:sz w:val="24"/>
-                <w:szCs w:val="24"/>
-              </w:rPr>
-            </w:pPr>
-            <w:r>
-              <w:rPr>
-                <w:sz w:val="24"/>
-                <w:szCs w:val="24"/>
-              </w:rPr>
-              <w:t xml:space="preserve">    вказати назву установи, підприємства, організації, де знаходиться філіал</w:t>
+              <w:rPr>
+                <w:b/>
+                <w:sz w:val="24"/>
+                <w:szCs w:val="24"/>
+              </w:rPr>
+            </w:pPr>
+            <w:r>
+              <w:rPr>
+                <w:b/>
+                <w:sz w:val="24"/>
+                <w:szCs w:val="24"/>
+              </w:rPr>
+              <w:t xml:space="preserve"> Наукова робота студентів</w:t>
             </w:r>
           </w:p>
         </w:tc>
@@ -5106,13 +5399,6 @@
                 <w:szCs w:val="24"/>
               </w:rPr>
             </w:pPr>
-            <w:r>
-              <w:rPr>
-                <w:sz w:val="24"/>
-                <w:szCs w:val="24"/>
-              </w:rPr>
-              <w:t>---</w:t>
-            </w:r>
           </w:p>
         </w:tc>
       </w:tr>
@@ -5124,76 +5410,15 @@
           <w:p>
             <w:pPr>
               <w:rPr>
-                <w:b/>
-                <w:sz w:val="24"/>
-                <w:szCs w:val="24"/>
-              </w:rPr>
-            </w:pPr>
-            <w:r>
-              <w:rPr>
-                <w:b/>
-                <w:sz w:val="24"/>
-                <w:szCs w:val="24"/>
-              </w:rPr>
-              <w:t>7.</w:t>
-            </w:r>
-          </w:p>
-        </w:tc>
-        <w:tc>
-          <w:tcPr>
-            <w:tcW w:w="7560" w:type="dxa"/>
-          </w:tcPr>
-          <w:p>
-            <w:pPr>
-              <w:rPr>
-                <w:b/>
-                <w:sz w:val="24"/>
-                <w:szCs w:val="24"/>
-              </w:rPr>
-            </w:pPr>
-            <w:r>
-              <w:rPr>
-                <w:b/>
-                <w:sz w:val="24"/>
-                <w:szCs w:val="24"/>
-              </w:rPr>
-              <w:t xml:space="preserve"> Наукова робота студентів</w:t>
-            </w:r>
-          </w:p>
-        </w:tc>
-        <w:tc>
-          <w:tcPr>
-            <w:tcW w:w="1260" w:type="dxa"/>
-          </w:tcPr>
-          <w:p>
-            <w:pPr>
-              <w:jc w:val="center"/>
-              <w:rPr>
-                <w:sz w:val="24"/>
-                <w:szCs w:val="24"/>
-              </w:rPr>
-            </w:pPr>
-          </w:p>
-        </w:tc>
-      </w:tr>
-      <w:tr>
-        <w:tc>
-          <w:tcPr>
-            <w:tcW w:w="828" w:type="dxa"/>
-          </w:tcPr>
-          <w:p>
-            <w:pPr>
-              <w:rPr>
-                <w:sz w:val="24"/>
-                <w:szCs w:val="24"/>
-              </w:rPr>
-            </w:pPr>
-            <w:r>
-              <w:rPr>
-                <w:sz w:val="24"/>
-                <w:szCs w:val="24"/>
-              </w:rPr>
-              <w:lastRenderedPageBreak/>
+                <w:sz w:val="24"/>
+                <w:szCs w:val="24"/>
+              </w:rPr>
+            </w:pPr>
+            <w:r>
+              <w:rPr>
+                <w:sz w:val="24"/>
+                <w:szCs w:val="24"/>
+              </w:rPr>
               <w:t>7.1.</w:t>
             </w:r>
           </w:p>

</xml_diff>

<commit_message>
Add activity indicators to report 1
</commit_message>
<xml_diff>
--- a/Reporting.BBL/ReportTemplates/1.docx
+++ b/Reporting.BBL/ReportTemplates/1.docx
@@ -453,7 +453,36 @@
                 <w:sz w:val="24"/>
                 <w:szCs w:val="24"/>
               </w:rPr>
-              <w:t>5</w:t>
+              <w:fldChar w:fldCharType="begin"/>
+            </w:r>
+            <w:r>
+              <w:rPr>
+                <w:sz w:val="24"/>
+                <w:szCs w:val="24"/>
+              </w:rPr>
+              <w:instrText xml:space="preserve"> MERGEFIELD  ActivityIndicator.ScientificPedagogicalWorkersCount  \* MERGEFORMAT </w:instrText>
+            </w:r>
+            <w:r>
+              <w:rPr>
+                <w:sz w:val="24"/>
+                <w:szCs w:val="24"/>
+              </w:rPr>
+              <w:fldChar w:fldCharType="separate"/>
+            </w:r>
+            <w:r>
+              <w:rPr>
+                <w:noProof/>
+                <w:sz w:val="24"/>
+                <w:szCs w:val="24"/>
+              </w:rPr>
+              <w:t>«ActivityIndicator.ScientificPedagogicalW»</w:t>
+            </w:r>
+            <w:r>
+              <w:rPr>
+                <w:sz w:val="24"/>
+                <w:szCs w:val="24"/>
+              </w:rPr>
+              <w:fldChar w:fldCharType="end"/>
             </w:r>
           </w:p>
         </w:tc>
@@ -516,7 +545,36 @@
                 <w:sz w:val="24"/>
                 <w:szCs w:val="24"/>
               </w:rPr>
-              <w:t>5</w:t>
+              <w:fldChar w:fldCharType="begin"/>
+            </w:r>
+            <w:r>
+              <w:rPr>
+                <w:sz w:val="24"/>
+                <w:szCs w:val="24"/>
+              </w:rPr>
+              <w:instrText xml:space="preserve"> MERGEFIELD  ActivityIndicator.FullTimeWorkersCount  \* MERGEFORMAT </w:instrText>
+            </w:r>
+            <w:r>
+              <w:rPr>
+                <w:sz w:val="24"/>
+                <w:szCs w:val="24"/>
+              </w:rPr>
+              <w:fldChar w:fldCharType="separate"/>
+            </w:r>
+            <w:r>
+              <w:rPr>
+                <w:noProof/>
+                <w:sz w:val="24"/>
+                <w:szCs w:val="24"/>
+              </w:rPr>
+              <w:t>«ActivityIndicator.FullTimeWorkersCount»</w:t>
+            </w:r>
+            <w:r>
+              <w:rPr>
+                <w:sz w:val="24"/>
+                <w:szCs w:val="24"/>
+              </w:rPr>
+              <w:fldChar w:fldCharType="end"/>
             </w:r>
           </w:p>
         </w:tc>
@@ -572,7 +630,36 @@
                 <w:sz w:val="24"/>
                 <w:szCs w:val="24"/>
               </w:rPr>
-              <w:t>1</w:t>
+              <w:fldChar w:fldCharType="begin"/>
+            </w:r>
+            <w:r>
+              <w:rPr>
+                <w:sz w:val="24"/>
+                <w:szCs w:val="24"/>
+              </w:rPr>
+              <w:instrText xml:space="preserve"> MERGEFIELD  ActivityIndicator.FullTimeDoctorOfScienceWorkersCount  \* MERGEFORMAT </w:instrText>
+            </w:r>
+            <w:r>
+              <w:rPr>
+                <w:sz w:val="24"/>
+                <w:szCs w:val="24"/>
+              </w:rPr>
+              <w:fldChar w:fldCharType="separate"/>
+            </w:r>
+            <w:r>
+              <w:rPr>
+                <w:noProof/>
+                <w:sz w:val="24"/>
+                <w:szCs w:val="24"/>
+              </w:rPr>
+              <w:t>«ActivityIndicator.FullTimeDoctorOfScienc»</w:t>
+            </w:r>
+            <w:r>
+              <w:rPr>
+                <w:sz w:val="24"/>
+                <w:szCs w:val="24"/>
+              </w:rPr>
+              <w:fldChar w:fldCharType="end"/>
             </w:r>
           </w:p>
         </w:tc>
@@ -628,7 +715,36 @@
                 <w:sz w:val="24"/>
                 <w:szCs w:val="24"/>
               </w:rPr>
-              <w:t>4</w:t>
+              <w:fldChar w:fldCharType="begin"/>
+            </w:r>
+            <w:r>
+              <w:rPr>
+                <w:sz w:val="24"/>
+                <w:szCs w:val="24"/>
+              </w:rPr>
+              <w:instrText xml:space="preserve"> MERGEFIELD  ActivityIndicator.FullTimeCandidatesOfScienceWorkersCount  \* MERGEFORMAT </w:instrText>
+            </w:r>
+            <w:r>
+              <w:rPr>
+                <w:sz w:val="24"/>
+                <w:szCs w:val="24"/>
+              </w:rPr>
+              <w:fldChar w:fldCharType="separate"/>
+            </w:r>
+            <w:r>
+              <w:rPr>
+                <w:noProof/>
+                <w:sz w:val="24"/>
+                <w:szCs w:val="24"/>
+              </w:rPr>
+              <w:t>«ActivityIndicator.FullTimeCandidatesOfSc»</w:t>
+            </w:r>
+            <w:r>
+              <w:rPr>
+                <w:sz w:val="24"/>
+                <w:szCs w:val="24"/>
+              </w:rPr>
+              <w:fldChar w:fldCharType="end"/>
             </w:r>
           </w:p>
         </w:tc>
@@ -684,7 +800,36 @@
                 <w:sz w:val="24"/>
                 <w:szCs w:val="24"/>
               </w:rPr>
-              <w:t>---</w:t>
+              <w:fldChar w:fldCharType="begin"/>
+            </w:r>
+            <w:r>
+              <w:rPr>
+                <w:sz w:val="24"/>
+                <w:szCs w:val="24"/>
+              </w:rPr>
+              <w:instrText xml:space="preserve"> MERGEFIELD  ActivityIndicator.FullTimeNoDegreeWorkersCount  \* MERGEFORMAT </w:instrText>
+            </w:r>
+            <w:r>
+              <w:rPr>
+                <w:sz w:val="24"/>
+                <w:szCs w:val="24"/>
+              </w:rPr>
+              <w:fldChar w:fldCharType="separate"/>
+            </w:r>
+            <w:r>
+              <w:rPr>
+                <w:noProof/>
+                <w:sz w:val="24"/>
+                <w:szCs w:val="24"/>
+              </w:rPr>
+              <w:t>«ActivityIndicator.FullTimeNoDegreeWorker»</w:t>
+            </w:r>
+            <w:r>
+              <w:rPr>
+                <w:sz w:val="24"/>
+                <w:szCs w:val="24"/>
+              </w:rPr>
+              <w:fldChar w:fldCharType="end"/>
             </w:r>
           </w:p>
         </w:tc>
@@ -747,7 +892,36 @@
                 <w:sz w:val="24"/>
                 <w:szCs w:val="24"/>
               </w:rPr>
-              <w:t>4</w:t>
+              <w:fldChar w:fldCharType="begin"/>
+            </w:r>
+            <w:r>
+              <w:rPr>
+                <w:sz w:val="24"/>
+                <w:szCs w:val="24"/>
+              </w:rPr>
+              <w:instrText xml:space="preserve"> MERGEFIELD  ActivityIndicator.PartTimeWorkersCount  \* MERGEFORMAT </w:instrText>
+            </w:r>
+            <w:r>
+              <w:rPr>
+                <w:sz w:val="24"/>
+                <w:szCs w:val="24"/>
+              </w:rPr>
+              <w:fldChar w:fldCharType="separate"/>
+            </w:r>
+            <w:r>
+              <w:rPr>
+                <w:noProof/>
+                <w:sz w:val="24"/>
+                <w:szCs w:val="24"/>
+              </w:rPr>
+              <w:t>«ActivityIndicator.PartTimeWorkersCount»</w:t>
+            </w:r>
+            <w:r>
+              <w:rPr>
+                <w:sz w:val="24"/>
+                <w:szCs w:val="24"/>
+              </w:rPr>
+              <w:fldChar w:fldCharType="end"/>
             </w:r>
           </w:p>
         </w:tc>
@@ -803,7 +977,36 @@
                 <w:sz w:val="24"/>
                 <w:szCs w:val="24"/>
               </w:rPr>
-              <w:t>---</w:t>
+              <w:fldChar w:fldCharType="begin"/>
+            </w:r>
+            <w:r>
+              <w:rPr>
+                <w:sz w:val="24"/>
+                <w:szCs w:val="24"/>
+              </w:rPr>
+              <w:instrText xml:space="preserve"> MERGEFIELD  ActivityIndicator.PartTimeDoctorOfScienceWorkersCount  \* MERGEFORMAT </w:instrText>
+            </w:r>
+            <w:r>
+              <w:rPr>
+                <w:sz w:val="24"/>
+                <w:szCs w:val="24"/>
+              </w:rPr>
+              <w:fldChar w:fldCharType="separate"/>
+            </w:r>
+            <w:r>
+              <w:rPr>
+                <w:noProof/>
+                <w:sz w:val="24"/>
+                <w:szCs w:val="24"/>
+              </w:rPr>
+              <w:t>«ActivityIndicator.PartTimeDoctorOfScienc»</w:t>
+            </w:r>
+            <w:r>
+              <w:rPr>
+                <w:sz w:val="24"/>
+                <w:szCs w:val="24"/>
+              </w:rPr>
+              <w:fldChar w:fldCharType="end"/>
             </w:r>
           </w:p>
         </w:tc>
@@ -859,7 +1062,36 @@
                 <w:sz w:val="24"/>
                 <w:szCs w:val="24"/>
               </w:rPr>
-              <w:t>1</w:t>
+              <w:fldChar w:fldCharType="begin"/>
+            </w:r>
+            <w:r>
+              <w:rPr>
+                <w:sz w:val="24"/>
+                <w:szCs w:val="24"/>
+              </w:rPr>
+              <w:instrText xml:space="preserve"> MERGEFIELD  ActivityIndicator.PartTimeCandidatesOfScienceWorkersCount  \* MERGEFORMAT </w:instrText>
+            </w:r>
+            <w:r>
+              <w:rPr>
+                <w:sz w:val="24"/>
+                <w:szCs w:val="24"/>
+              </w:rPr>
+              <w:fldChar w:fldCharType="separate"/>
+            </w:r>
+            <w:r>
+              <w:rPr>
+                <w:noProof/>
+                <w:sz w:val="24"/>
+                <w:szCs w:val="24"/>
+              </w:rPr>
+              <w:t>«ActivityIndicator.PartTimeCandidatesOfSc»</w:t>
+            </w:r>
+            <w:r>
+              <w:rPr>
+                <w:sz w:val="24"/>
+                <w:szCs w:val="24"/>
+              </w:rPr>
+              <w:fldChar w:fldCharType="end"/>
             </w:r>
           </w:p>
         </w:tc>
@@ -915,7 +1147,36 @@
                 <w:sz w:val="24"/>
                 <w:szCs w:val="24"/>
               </w:rPr>
-              <w:t>3</w:t>
+              <w:fldChar w:fldCharType="begin"/>
+            </w:r>
+            <w:r>
+              <w:rPr>
+                <w:sz w:val="24"/>
+                <w:szCs w:val="24"/>
+              </w:rPr>
+              <w:instrText xml:space="preserve"> MERGEFIELD  ActivityIndicator.PartTimeNoDegreeWorkersCount  \* MERGEFORMAT </w:instrText>
+            </w:r>
+            <w:r>
+              <w:rPr>
+                <w:sz w:val="24"/>
+                <w:szCs w:val="24"/>
+              </w:rPr>
+              <w:fldChar w:fldCharType="separate"/>
+            </w:r>
+            <w:r>
+              <w:rPr>
+                <w:noProof/>
+                <w:sz w:val="24"/>
+                <w:szCs w:val="24"/>
+              </w:rPr>
+              <w:t>«ActivityIndicator.PartTimeNoDegreeWorker»</w:t>
+            </w:r>
+            <w:r>
+              <w:rPr>
+                <w:sz w:val="24"/>
+                <w:szCs w:val="24"/>
+              </w:rPr>
+              <w:fldChar w:fldCharType="end"/>
             </w:r>
           </w:p>
         </w:tc>
@@ -937,6 +1198,7 @@
                 <w:sz w:val="24"/>
                 <w:szCs w:val="24"/>
               </w:rPr>
+              <w:lastRenderedPageBreak/>
               <w:t>1.2.</w:t>
             </w:r>
           </w:p>
@@ -978,7 +1240,36 @@
                 <w:sz w:val="24"/>
                 <w:szCs w:val="24"/>
               </w:rPr>
-              <w:t>7</w:t>
+              <w:fldChar w:fldCharType="begin"/>
+            </w:r>
+            <w:r>
+              <w:rPr>
+                <w:sz w:val="24"/>
+                <w:szCs w:val="24"/>
+              </w:rPr>
+              <w:instrText xml:space="preserve"> MERGEFIELD  ActivityIndicator.ScientificActivityWorkersCount  \* MERGEFORMAT </w:instrText>
+            </w:r>
+            <w:r>
+              <w:rPr>
+                <w:sz w:val="24"/>
+                <w:szCs w:val="24"/>
+              </w:rPr>
+              <w:fldChar w:fldCharType="separate"/>
+            </w:r>
+            <w:r>
+              <w:rPr>
+                <w:noProof/>
+                <w:sz w:val="24"/>
+                <w:szCs w:val="24"/>
+              </w:rPr>
+              <w:t>«ActivityIndicator.ScientificActivityWork»</w:t>
+            </w:r>
+            <w:r>
+              <w:rPr>
+                <w:sz w:val="24"/>
+                <w:szCs w:val="24"/>
+              </w:rPr>
+              <w:fldChar w:fldCharType="end"/>
             </w:r>
           </w:p>
         </w:tc>
@@ -1034,7 +1325,36 @@
                 <w:sz w:val="24"/>
                 <w:szCs w:val="24"/>
               </w:rPr>
-              <w:t>1</w:t>
+              <w:fldChar w:fldCharType="begin"/>
+            </w:r>
+            <w:r>
+              <w:rPr>
+                <w:sz w:val="24"/>
+                <w:szCs w:val="24"/>
+              </w:rPr>
+              <w:instrText xml:space="preserve"> MERGEFIELD  ActivityIndicator.ScientificActivityDoctorOfScienceWorkersCount  \* MERGEFORMAT </w:instrText>
+            </w:r>
+            <w:r>
+              <w:rPr>
+                <w:sz w:val="24"/>
+                <w:szCs w:val="24"/>
+              </w:rPr>
+              <w:fldChar w:fldCharType="separate"/>
+            </w:r>
+            <w:r>
+              <w:rPr>
+                <w:noProof/>
+                <w:sz w:val="24"/>
+                <w:szCs w:val="24"/>
+              </w:rPr>
+              <w:t>«ActivityIndicator.ScientificActivityDoct»</w:t>
+            </w:r>
+            <w:r>
+              <w:rPr>
+                <w:sz w:val="24"/>
+                <w:szCs w:val="24"/>
+              </w:rPr>
+              <w:fldChar w:fldCharType="end"/>
             </w:r>
           </w:p>
         </w:tc>
@@ -1090,7 +1410,36 @@
                 <w:sz w:val="24"/>
                 <w:szCs w:val="24"/>
               </w:rPr>
-              <w:t>5</w:t>
+              <w:fldChar w:fldCharType="begin"/>
+            </w:r>
+            <w:r>
+              <w:rPr>
+                <w:sz w:val="24"/>
+                <w:szCs w:val="24"/>
+              </w:rPr>
+              <w:instrText xml:space="preserve"> MERGEFIELD  ActivityIndicator.ScientificActivityCandidatesOfScienceWorkersCount  \* MERGEFORMAT </w:instrText>
+            </w:r>
+            <w:r>
+              <w:rPr>
+                <w:sz w:val="24"/>
+                <w:szCs w:val="24"/>
+              </w:rPr>
+              <w:fldChar w:fldCharType="separate"/>
+            </w:r>
+            <w:r>
+              <w:rPr>
+                <w:noProof/>
+                <w:sz w:val="24"/>
+                <w:szCs w:val="24"/>
+              </w:rPr>
+              <w:t>«ActivityIndicator.ScientificActivityCand»</w:t>
+            </w:r>
+            <w:r>
+              <w:rPr>
+                <w:sz w:val="24"/>
+                <w:szCs w:val="24"/>
+              </w:rPr>
+              <w:fldChar w:fldCharType="end"/>
             </w:r>
           </w:p>
         </w:tc>
@@ -1146,7 +1495,36 @@
                 <w:sz w:val="24"/>
                 <w:szCs w:val="24"/>
               </w:rPr>
-              <w:t>1</w:t>
+              <w:fldChar w:fldCharType="begin"/>
+            </w:r>
+            <w:r>
+              <w:rPr>
+                <w:sz w:val="24"/>
+                <w:szCs w:val="24"/>
+              </w:rPr>
+              <w:instrText xml:space="preserve"> MERGEFIELD  ActivityIndicator.ScientificActivityNoDegreeWorkersCount  \* MERGEFORMAT </w:instrText>
+            </w:r>
+            <w:r>
+              <w:rPr>
+                <w:sz w:val="24"/>
+                <w:szCs w:val="24"/>
+              </w:rPr>
+              <w:fldChar w:fldCharType="separate"/>
+            </w:r>
+            <w:r>
+              <w:rPr>
+                <w:noProof/>
+                <w:sz w:val="24"/>
+                <w:szCs w:val="24"/>
+              </w:rPr>
+              <w:t>«ActivityIndicator.ScientificActivityNoDe»</w:t>
+            </w:r>
+            <w:r>
+              <w:rPr>
+                <w:sz w:val="24"/>
+                <w:szCs w:val="24"/>
+              </w:rPr>
+              <w:fldChar w:fldCharType="end"/>
             </w:r>
           </w:p>
         </w:tc>
@@ -1269,7 +1647,36 @@
                 <w:sz w:val="24"/>
                 <w:szCs w:val="24"/>
               </w:rPr>
-              <w:t>---</w:t>
+              <w:fldChar w:fldCharType="begin"/>
+            </w:r>
+            <w:r>
+              <w:rPr>
+                <w:sz w:val="24"/>
+                <w:szCs w:val="24"/>
+              </w:rPr>
+              <w:instrText xml:space="preserve"> MERGEFIELD  ActivityIndicator.DoctoralStudentsCount  \* MERGEFORMAT </w:instrText>
+            </w:r>
+            <w:r>
+              <w:rPr>
+                <w:sz w:val="24"/>
+                <w:szCs w:val="24"/>
+              </w:rPr>
+              <w:fldChar w:fldCharType="separate"/>
+            </w:r>
+            <w:r>
+              <w:rPr>
+                <w:noProof/>
+                <w:sz w:val="24"/>
+                <w:szCs w:val="24"/>
+              </w:rPr>
+              <w:t>«ActivityIndicator.DoctoralStudentsCount»</w:t>
+            </w:r>
+            <w:r>
+              <w:rPr>
+                <w:sz w:val="24"/>
+                <w:szCs w:val="24"/>
+              </w:rPr>
+              <w:fldChar w:fldCharType="end"/>
             </w:r>
           </w:p>
         </w:tc>
@@ -1332,7 +1739,36 @@
                 <w:sz w:val="24"/>
                 <w:szCs w:val="24"/>
               </w:rPr>
-              <w:t>13</w:t>
+              <w:fldChar w:fldCharType="begin"/>
+            </w:r>
+            <w:r>
+              <w:rPr>
+                <w:sz w:val="24"/>
+                <w:szCs w:val="24"/>
+              </w:rPr>
+              <w:instrText xml:space="preserve"> MERGEFIELD  ActivityIndicator.GraduateStudentsCount  \* MERGEFORMAT </w:instrText>
+            </w:r>
+            <w:r>
+              <w:rPr>
+                <w:sz w:val="24"/>
+                <w:szCs w:val="24"/>
+              </w:rPr>
+              <w:fldChar w:fldCharType="separate"/>
+            </w:r>
+            <w:r>
+              <w:rPr>
+                <w:noProof/>
+                <w:sz w:val="24"/>
+                <w:szCs w:val="24"/>
+              </w:rPr>
+              <w:t>«ActivityIndicator.GraduateStudentsCount»</w:t>
+            </w:r>
+            <w:r>
+              <w:rPr>
+                <w:sz w:val="24"/>
+                <w:szCs w:val="24"/>
+              </w:rPr>
+              <w:fldChar w:fldCharType="end"/>
             </w:r>
           </w:p>
         </w:tc>
@@ -1388,7 +1824,36 @@
                 <w:sz w:val="24"/>
                 <w:szCs w:val="24"/>
               </w:rPr>
-              <w:t>13</w:t>
+              <w:fldChar w:fldCharType="begin"/>
+            </w:r>
+            <w:r>
+              <w:rPr>
+                <w:sz w:val="24"/>
+                <w:szCs w:val="24"/>
+              </w:rPr>
+              <w:instrText xml:space="preserve"> MERGEFIELD  ActivityIndicator.GraduateStudentsWithBreakFromProductionCount  \* MERGEFORMAT </w:instrText>
+            </w:r>
+            <w:r>
+              <w:rPr>
+                <w:sz w:val="24"/>
+                <w:szCs w:val="24"/>
+              </w:rPr>
+              <w:fldChar w:fldCharType="separate"/>
+            </w:r>
+            <w:r>
+              <w:rPr>
+                <w:noProof/>
+                <w:sz w:val="24"/>
+                <w:szCs w:val="24"/>
+              </w:rPr>
+              <w:t>«ActivityIndicator.GraduateStudentsWithBr»</w:t>
+            </w:r>
+            <w:r>
+              <w:rPr>
+                <w:sz w:val="24"/>
+                <w:szCs w:val="24"/>
+              </w:rPr>
+              <w:fldChar w:fldCharType="end"/>
             </w:r>
           </w:p>
         </w:tc>
@@ -1451,7 +1916,36 @@
                 <w:sz w:val="24"/>
                 <w:szCs w:val="24"/>
               </w:rPr>
-              <w:t>---</w:t>
+              <w:fldChar w:fldCharType="begin"/>
+            </w:r>
+            <w:r>
+              <w:rPr>
+                <w:sz w:val="24"/>
+                <w:szCs w:val="24"/>
+              </w:rPr>
+              <w:instrText xml:space="preserve"> MERGEFIELD  ActivityIndicator.DefendedCandidateDissertationsCount  \* MERGEFORMAT </w:instrText>
+            </w:r>
+            <w:r>
+              <w:rPr>
+                <w:sz w:val="24"/>
+                <w:szCs w:val="24"/>
+              </w:rPr>
+              <w:fldChar w:fldCharType="separate"/>
+            </w:r>
+            <w:r>
+              <w:rPr>
+                <w:noProof/>
+                <w:sz w:val="24"/>
+                <w:szCs w:val="24"/>
+              </w:rPr>
+              <w:t>«ActivityIndicator.DefendedCandidateDisse»</w:t>
+            </w:r>
+            <w:r>
+              <w:rPr>
+                <w:sz w:val="24"/>
+                <w:szCs w:val="24"/>
+              </w:rPr>
+              <w:fldChar w:fldCharType="end"/>
             </w:r>
           </w:p>
         </w:tc>
@@ -1514,7 +2008,36 @@
                 <w:sz w:val="24"/>
                 <w:szCs w:val="24"/>
               </w:rPr>
-              <w:t>1</w:t>
+              <w:fldChar w:fldCharType="begin"/>
+            </w:r>
+            <w:r>
+              <w:rPr>
+                <w:sz w:val="24"/>
+                <w:szCs w:val="24"/>
+              </w:rPr>
+              <w:instrText xml:space="preserve"> MERGEFIELD  ActivityIndicator.DefendedDoctoralDissertationsCount  \* MERGEFORMAT </w:instrText>
+            </w:r>
+            <w:r>
+              <w:rPr>
+                <w:sz w:val="24"/>
+                <w:szCs w:val="24"/>
+              </w:rPr>
+              <w:fldChar w:fldCharType="separate"/>
+            </w:r>
+            <w:r>
+              <w:rPr>
+                <w:noProof/>
+                <w:sz w:val="24"/>
+                <w:szCs w:val="24"/>
+              </w:rPr>
+              <w:t>«ActivityIndicator.DefendedDoctoralDisser»</w:t>
+            </w:r>
+            <w:r>
+              <w:rPr>
+                <w:sz w:val="24"/>
+                <w:szCs w:val="24"/>
+              </w:rPr>
+              <w:fldChar w:fldCharType="end"/>
             </w:r>
           </w:p>
         </w:tc>
@@ -1637,7 +2160,36 @@
                 <w:sz w:val="24"/>
                 <w:szCs w:val="24"/>
               </w:rPr>
-              <w:t>---</w:t>
+              <w:fldChar w:fldCharType="begin"/>
+            </w:r>
+            <w:r>
+              <w:rPr>
+                <w:sz w:val="24"/>
+                <w:szCs w:val="24"/>
+              </w:rPr>
+              <w:instrText xml:space="preserve"> MERGEFIELD  ActivityIndicator.StateBudgetFundFinancing  \* MERGEFORMAT </w:instrText>
+            </w:r>
+            <w:r>
+              <w:rPr>
+                <w:sz w:val="24"/>
+                <w:szCs w:val="24"/>
+              </w:rPr>
+              <w:fldChar w:fldCharType="separate"/>
+            </w:r>
+            <w:r>
+              <w:rPr>
+                <w:noProof/>
+                <w:sz w:val="24"/>
+                <w:szCs w:val="24"/>
+              </w:rPr>
+              <w:t>«ActivityIndicator.StateBudgetFundFinanci»</w:t>
+            </w:r>
+            <w:r>
+              <w:rPr>
+                <w:sz w:val="24"/>
+                <w:szCs w:val="24"/>
+              </w:rPr>
+              <w:fldChar w:fldCharType="end"/>
             </w:r>
           </w:p>
         </w:tc>
@@ -1693,7 +2245,45 @@
                 <w:sz w:val="24"/>
                 <w:szCs w:val="24"/>
               </w:rPr>
-              <w:t>---</w:t>
+              <w:fldChar w:fldCharType="begin"/>
+            </w:r>
+            <w:r>
+              <w:rPr>
+                <w:sz w:val="24"/>
+                <w:szCs w:val="24"/>
+              </w:rPr>
+              <w:instrText xml:space="preserve"> MERGEFIELD  ActivityIndicator.StateBudgetFundNumberOfWorks  \* MERGEFORMAT </w:instrText>
+            </w:r>
+            <w:r>
+              <w:rPr>
+                <w:sz w:val="24"/>
+                <w:szCs w:val="24"/>
+              </w:rPr>
+              <w:fldChar w:fldCharType="separate"/>
+            </w:r>
+            <w:r>
+              <w:rPr>
+                <w:noProof/>
+                <w:sz w:val="24"/>
+                <w:szCs w:val="24"/>
+              </w:rPr>
+              <w:t>«ActivityIndicator.S</w:t>
+            </w:r>
+            <w:r>
+              <w:rPr>
+                <w:noProof/>
+                <w:sz w:val="24"/>
+                <w:szCs w:val="24"/>
+              </w:rPr>
+              <w:lastRenderedPageBreak/>
+              <w:t>tateBudgetFundNumberO»</w:t>
+            </w:r>
+            <w:r>
+              <w:rPr>
+                <w:sz w:val="24"/>
+                <w:szCs w:val="24"/>
+              </w:rPr>
+              <w:fldChar w:fldCharType="end"/>
             </w:r>
           </w:p>
         </w:tc>
@@ -1715,6 +2305,7 @@
                 <w:sz w:val="24"/>
                 <w:szCs w:val="24"/>
               </w:rPr>
+              <w:lastRenderedPageBreak/>
               <w:t>3.2.</w:t>
             </w:r>
           </w:p>
@@ -1756,7 +2347,36 @@
                 <w:sz w:val="24"/>
                 <w:szCs w:val="24"/>
               </w:rPr>
-              <w:t>62</w:t>
+              <w:fldChar w:fldCharType="begin"/>
+            </w:r>
+            <w:r>
+              <w:rPr>
+                <w:sz w:val="24"/>
+                <w:szCs w:val="24"/>
+              </w:rPr>
+              <w:instrText xml:space="preserve"> MERGEFIELD  ActivityIndicator.AtExpenseOfCustomersFinancing  \* MERGEFORMAT </w:instrText>
+            </w:r>
+            <w:r>
+              <w:rPr>
+                <w:sz w:val="24"/>
+                <w:szCs w:val="24"/>
+              </w:rPr>
+              <w:fldChar w:fldCharType="separate"/>
+            </w:r>
+            <w:r>
+              <w:rPr>
+                <w:noProof/>
+                <w:sz w:val="24"/>
+                <w:szCs w:val="24"/>
+              </w:rPr>
+              <w:t>«ActivityIndicator.AtExpenseOfCustomersFi»</w:t>
+            </w:r>
+            <w:r>
+              <w:rPr>
+                <w:sz w:val="24"/>
+                <w:szCs w:val="24"/>
+              </w:rPr>
+              <w:fldChar w:fldCharType="end"/>
             </w:r>
           </w:p>
         </w:tc>
@@ -1812,7 +2432,36 @@
                 <w:sz w:val="24"/>
                 <w:szCs w:val="24"/>
               </w:rPr>
-              <w:t>1</w:t>
+              <w:fldChar w:fldCharType="begin"/>
+            </w:r>
+            <w:r>
+              <w:rPr>
+                <w:sz w:val="24"/>
+                <w:szCs w:val="24"/>
+              </w:rPr>
+              <w:instrText xml:space="preserve"> MERGEFIELD  ActivityIndicator.AtExpenseOfCustomersNumberOfWorks  \* MERGEFORMAT </w:instrText>
+            </w:r>
+            <w:r>
+              <w:rPr>
+                <w:sz w:val="24"/>
+                <w:szCs w:val="24"/>
+              </w:rPr>
+              <w:fldChar w:fldCharType="separate"/>
+            </w:r>
+            <w:r>
+              <w:rPr>
+                <w:noProof/>
+                <w:sz w:val="24"/>
+                <w:szCs w:val="24"/>
+              </w:rPr>
+              <w:t>«ActivityIndicator.AtExpenseOfCustomersNu»</w:t>
+            </w:r>
+            <w:r>
+              <w:rPr>
+                <w:sz w:val="24"/>
+                <w:szCs w:val="24"/>
+              </w:rPr>
+              <w:fldChar w:fldCharType="end"/>
             </w:r>
           </w:p>
         </w:tc>
@@ -1875,7 +2524,36 @@
                 <w:sz w:val="24"/>
                 <w:szCs w:val="24"/>
               </w:rPr>
-              <w:t>---</w:t>
+              <w:fldChar w:fldCharType="begin"/>
+            </w:r>
+            <w:r>
+              <w:rPr>
+                <w:sz w:val="24"/>
+                <w:szCs w:val="24"/>
+              </w:rPr>
+              <w:instrText xml:space="preserve"> MERGEFIELD  ActivityIndicator.InternationalFundsFinancing  \* MERGEFORMAT </w:instrText>
+            </w:r>
+            <w:r>
+              <w:rPr>
+                <w:sz w:val="24"/>
+                <w:szCs w:val="24"/>
+              </w:rPr>
+              <w:fldChar w:fldCharType="separate"/>
+            </w:r>
+            <w:r>
+              <w:rPr>
+                <w:noProof/>
+                <w:sz w:val="24"/>
+                <w:szCs w:val="24"/>
+              </w:rPr>
+              <w:t>«ActivityIndicator.InternationalFundsFina»</w:t>
+            </w:r>
+            <w:r>
+              <w:rPr>
+                <w:sz w:val="24"/>
+                <w:szCs w:val="24"/>
+              </w:rPr>
+              <w:fldChar w:fldCharType="end"/>
             </w:r>
           </w:p>
         </w:tc>
@@ -1931,7 +2609,36 @@
                 <w:sz w:val="24"/>
                 <w:szCs w:val="24"/>
               </w:rPr>
-              <w:t>---</w:t>
+              <w:fldChar w:fldCharType="begin"/>
+            </w:r>
+            <w:r>
+              <w:rPr>
+                <w:sz w:val="24"/>
+                <w:szCs w:val="24"/>
+              </w:rPr>
+              <w:instrText xml:space="preserve"> MERGEFIELD  ActivityIndicator.InternationalFundsNumberOfWorks  \* MERGEFORMAT </w:instrText>
+            </w:r>
+            <w:r>
+              <w:rPr>
+                <w:sz w:val="24"/>
+                <w:szCs w:val="24"/>
+              </w:rPr>
+              <w:fldChar w:fldCharType="separate"/>
+            </w:r>
+            <w:r>
+              <w:rPr>
+                <w:noProof/>
+                <w:sz w:val="24"/>
+                <w:szCs w:val="24"/>
+              </w:rPr>
+              <w:t>«ActivityIndicator.InternationalFundsNumb»</w:t>
+            </w:r>
+            <w:r>
+              <w:rPr>
+                <w:sz w:val="24"/>
+                <w:szCs w:val="24"/>
+              </w:rPr>
+              <w:fldChar w:fldCharType="end"/>
             </w:r>
           </w:p>
         </w:tc>
@@ -2055,7 +2762,36 @@
                 <w:sz w:val="24"/>
                 <w:szCs w:val="24"/>
               </w:rPr>
-              <w:t>1</w:t>
+              <w:fldChar w:fldCharType="begin"/>
+            </w:r>
+            <w:r>
+              <w:rPr>
+                <w:sz w:val="24"/>
+                <w:szCs w:val="24"/>
+              </w:rPr>
+              <w:instrText xml:space="preserve"> MERGEFIELD  ActivityIndicator.CompletedWorksCount  \* MERGEFORMAT </w:instrText>
+            </w:r>
+            <w:r>
+              <w:rPr>
+                <w:sz w:val="24"/>
+                <w:szCs w:val="24"/>
+              </w:rPr>
+              <w:fldChar w:fldCharType="separate"/>
+            </w:r>
+            <w:r>
+              <w:rPr>
+                <w:noProof/>
+                <w:sz w:val="24"/>
+                <w:szCs w:val="24"/>
+              </w:rPr>
+              <w:t>«ActivityIndicator.CompletedWorksCount»</w:t>
+            </w:r>
+            <w:r>
+              <w:rPr>
+                <w:sz w:val="24"/>
+                <w:szCs w:val="24"/>
+              </w:rPr>
+              <w:fldChar w:fldCharType="end"/>
             </w:r>
           </w:p>
         </w:tc>
@@ -2118,7 +2854,36 @@
                 <w:sz w:val="24"/>
                 <w:szCs w:val="24"/>
               </w:rPr>
-              <w:t>2</w:t>
+              <w:fldChar w:fldCharType="begin"/>
+            </w:r>
+            <w:r>
+              <w:rPr>
+                <w:sz w:val="24"/>
+                <w:szCs w:val="24"/>
+              </w:rPr>
+              <w:instrText xml:space="preserve"> MERGEFIELD  ActivityIndicator.DevelopmentResultsInProductionCount  \* MERGEFORMAT </w:instrText>
+            </w:r>
+            <w:r>
+              <w:rPr>
+                <w:sz w:val="24"/>
+                <w:szCs w:val="24"/>
+              </w:rPr>
+              <w:fldChar w:fldCharType="separate"/>
+            </w:r>
+            <w:r>
+              <w:rPr>
+                <w:noProof/>
+                <w:sz w:val="24"/>
+                <w:szCs w:val="24"/>
+              </w:rPr>
+              <w:t>«ActivityIndicator.DevelopmentResultsInPr»</w:t>
+            </w:r>
+            <w:r>
+              <w:rPr>
+                <w:sz w:val="24"/>
+                <w:szCs w:val="24"/>
+              </w:rPr>
+              <w:fldChar w:fldCharType="end"/>
             </w:r>
           </w:p>
         </w:tc>
@@ -2174,7 +2939,36 @@
                 <w:sz w:val="24"/>
                 <w:szCs w:val="24"/>
               </w:rPr>
-              <w:t>---</w:t>
+              <w:fldChar w:fldCharType="begin"/>
+            </w:r>
+            <w:r>
+              <w:rPr>
+                <w:sz w:val="24"/>
+                <w:szCs w:val="24"/>
+              </w:rPr>
+              <w:instrText xml:space="preserve"> MERGEFIELD  ActivityIndicator.DevelopmentResultsInLearningProcessCount  \* MERGEFORMAT </w:instrText>
+            </w:r>
+            <w:r>
+              <w:rPr>
+                <w:sz w:val="24"/>
+                <w:szCs w:val="24"/>
+              </w:rPr>
+              <w:fldChar w:fldCharType="separate"/>
+            </w:r>
+            <w:r>
+              <w:rPr>
+                <w:noProof/>
+                <w:sz w:val="24"/>
+                <w:szCs w:val="24"/>
+              </w:rPr>
+              <w:t>«ActivityIndicator.DevelopmentResultsInLe»</w:t>
+            </w:r>
+            <w:r>
+              <w:rPr>
+                <w:sz w:val="24"/>
+                <w:szCs w:val="24"/>
+              </w:rPr>
+              <w:fldChar w:fldCharType="end"/>
             </w:r>
           </w:p>
         </w:tc>
@@ -2237,7 +3031,36 @@
                 <w:sz w:val="24"/>
                 <w:szCs w:val="24"/>
               </w:rPr>
-              <w:t>2</w:t>
+              <w:fldChar w:fldCharType="begin"/>
+            </w:r>
+            <w:r>
+              <w:rPr>
+                <w:sz w:val="24"/>
+                <w:szCs w:val="24"/>
+              </w:rPr>
+              <w:instrText xml:space="preserve"> MERGEFIELD  ActivityIndicator.ApplicationsForSecurityDocumentsCount  \* MERGEFORMAT </w:instrText>
+            </w:r>
+            <w:r>
+              <w:rPr>
+                <w:sz w:val="24"/>
+                <w:szCs w:val="24"/>
+              </w:rPr>
+              <w:fldChar w:fldCharType="separate"/>
+            </w:r>
+            <w:r>
+              <w:rPr>
+                <w:noProof/>
+                <w:sz w:val="24"/>
+                <w:szCs w:val="24"/>
+              </w:rPr>
+              <w:t>«ActivityIndicator.ApplicationsForSecurit»</w:t>
+            </w:r>
+            <w:r>
+              <w:rPr>
+                <w:sz w:val="24"/>
+                <w:szCs w:val="24"/>
+              </w:rPr>
+              <w:fldChar w:fldCharType="end"/>
             </w:r>
           </w:p>
         </w:tc>
@@ -2295,6 +3118,42 @@
                 <w:szCs w:val="24"/>
               </w:rPr>
             </w:pPr>
+            <w:r>
+              <w:rPr>
+                <w:sz w:val="24"/>
+                <w:szCs w:val="24"/>
+              </w:rPr>
+              <w:fldChar w:fldCharType="begin"/>
+            </w:r>
+            <w:r>
+              <w:rPr>
+                <w:sz w:val="24"/>
+                <w:szCs w:val="24"/>
+              </w:rPr>
+              <w:instrText xml:space="preserve"> MERGEFIELD  ActivityIndicator.ReceivedSecurityDocumentsCount  \* MERGEFORMAT </w:instrText>
+            </w:r>
+            <w:r>
+              <w:rPr>
+                <w:sz w:val="24"/>
+                <w:szCs w:val="24"/>
+              </w:rPr>
+              <w:fldChar w:fldCharType="separate"/>
+            </w:r>
+            <w:r>
+              <w:rPr>
+                <w:noProof/>
+                <w:sz w:val="24"/>
+                <w:szCs w:val="24"/>
+              </w:rPr>
+              <w:t>«ActivityIndicator.ReceivedSecurityDocume»</w:t>
+            </w:r>
+            <w:r>
+              <w:rPr>
+                <w:sz w:val="24"/>
+                <w:szCs w:val="24"/>
+              </w:rPr>
+              <w:fldChar w:fldCharType="end"/>
+            </w:r>
           </w:p>
         </w:tc>
       </w:tr>
@@ -2372,7 +3231,36 @@
                 <w:sz w:val="24"/>
                 <w:szCs w:val="24"/>
               </w:rPr>
-              <w:t>2</w:t>
+              <w:fldChar w:fldCharType="begin"/>
+            </w:r>
+            <w:r>
+              <w:rPr>
+                <w:sz w:val="24"/>
+                <w:szCs w:val="24"/>
+              </w:rPr>
+              <w:instrText xml:space="preserve"> MERGEFIELD  ActivityIndicator.InventorsCount  \* MERGEFORMAT </w:instrText>
+            </w:r>
+            <w:r>
+              <w:rPr>
+                <w:sz w:val="24"/>
+                <w:szCs w:val="24"/>
+              </w:rPr>
+              <w:fldChar w:fldCharType="separate"/>
+            </w:r>
+            <w:r>
+              <w:rPr>
+                <w:noProof/>
+                <w:sz w:val="24"/>
+                <w:szCs w:val="24"/>
+              </w:rPr>
+              <w:t>«ActivityIndicator.InventorsCount»</w:t>
+            </w:r>
+            <w:r>
+              <w:rPr>
+                <w:sz w:val="24"/>
+                <w:szCs w:val="24"/>
+              </w:rPr>
+              <w:fldChar w:fldCharType="end"/>
             </w:r>
           </w:p>
         </w:tc>
@@ -2454,6 +3342,7 @@
                 <w:sz w:val="24"/>
                 <w:szCs w:val="24"/>
               </w:rPr>
+              <w:lastRenderedPageBreak/>
               <w:t>5.1.</w:t>
             </w:r>
           </w:p>
@@ -2976,7 +3865,6 @@
                 <w:sz w:val="24"/>
                 <w:szCs w:val="24"/>
               </w:rPr>
-              <w:lastRenderedPageBreak/>
               <w:t>5.1.5.</w:t>
             </w:r>
           </w:p>
@@ -4519,6 +5407,42 @@
                 <w:szCs w:val="24"/>
               </w:rPr>
             </w:pPr>
+            <w:r>
+              <w:rPr>
+                <w:sz w:val="24"/>
+                <w:szCs w:val="24"/>
+              </w:rPr>
+              <w:fldChar w:fldCharType="begin"/>
+            </w:r>
+            <w:r>
+              <w:rPr>
+                <w:sz w:val="24"/>
+                <w:szCs w:val="24"/>
+              </w:rPr>
+              <w:instrText xml:space="preserve"> MERGEFIELD  ActivityIndicator.ConferencesSeminarsRoundTablesCount  \* MERGEFORMAT </w:instrText>
+            </w:r>
+            <w:r>
+              <w:rPr>
+                <w:sz w:val="24"/>
+                <w:szCs w:val="24"/>
+              </w:rPr>
+              <w:fldChar w:fldCharType="separate"/>
+            </w:r>
+            <w:r>
+              <w:rPr>
+                <w:noProof/>
+                <w:sz w:val="24"/>
+                <w:szCs w:val="24"/>
+              </w:rPr>
+              <w:t>«ActivityIndicator.ConferencesSeminarsRou»</w:t>
+            </w:r>
+            <w:r>
+              <w:rPr>
+                <w:sz w:val="24"/>
+                <w:szCs w:val="24"/>
+              </w:rPr>
+              <w:fldChar w:fldCharType="end"/>
+            </w:r>
           </w:p>
         </w:tc>
       </w:tr>
@@ -4960,24 +5884,14 @@
                 <w:sz w:val="22"/>
                 <w:szCs w:val="22"/>
               </w:rPr>
-              <w:t>«TableStart:CreativeCon</w:t>
-            </w:r>
-            <w:r>
-              <w:rPr>
-                <w:noProof/>
+              <w:t>«TableStart:CreativeConnections.1»</w:t>
+            </w:r>
+            <w:r>
+              <w:rPr>
                 <w:color w:val="000000"/>
                 <w:sz w:val="22"/>
                 <w:szCs w:val="22"/>
               </w:rPr>
-              <w:lastRenderedPageBreak/>
-              <w:t>nections.1»</w:t>
-            </w:r>
-            <w:r>
-              <w:rPr>
-                <w:color w:val="000000"/>
-                <w:sz w:val="22"/>
-                <w:szCs w:val="22"/>
-              </w:rPr>
               <w:fldChar w:fldCharType="end"/>
             </w:r>
           </w:p>
@@ -4998,7 +5912,6 @@
                 <w:sz w:val="24"/>
                 <w:szCs w:val="24"/>
               </w:rPr>
-              <w:lastRenderedPageBreak/>
               <w:fldChar w:fldCharType="begin"/>
             </w:r>
             <w:r>

</xml_diff>